<commit_message>
Updated manual and scripts
</commit_message>
<xml_diff>
--- a/users_manual.docx
+++ b/users_manual.docx
@@ -321,6 +321,7 @@
       <w:pPr>
         <w:ind w:firstLine="360"/>
         <w:rPr>
+          <w:rStyle w:val="Hyperlink"/>
           <w:lang w:val="ru-RU"/>
         </w:rPr>
       </w:pPr>
@@ -378,13 +379,7 @@
         <w:rPr>
           <w:lang w:val="ru-RU"/>
         </w:rPr>
-        <w:t xml:space="preserve"> </w:t>
-      </w:r>
-      <w:r>
-        <w:rPr>
-          <w:lang w:val="ru-RU"/>
-        </w:rPr>
-        <w:t xml:space="preserve">Если у Вас </w:t>
+        <w:t xml:space="preserve"> Если у Вас </w:t>
       </w:r>
       <w:r>
         <w:rPr>
@@ -414,31 +409,7 @@
         <w:rPr>
           <w:lang w:val="ru-RU"/>
         </w:rPr>
-        <w:t>с предустановленн</w:t>
-      </w:r>
-      <w:r>
-        <w:rPr>
-          <w:lang w:val="ru-RU"/>
-        </w:rPr>
-        <w:t>ым</w:t>
-      </w:r>
-      <w:r>
-        <w:rPr>
-          <w:lang w:val="ru-RU"/>
-        </w:rPr>
-        <w:t xml:space="preserve"> </w:t>
-      </w:r>
-      <w:r>
-        <w:rPr>
-          <w:lang w:val="ru-RU"/>
-        </w:rPr>
-        <w:t>образом</w:t>
-      </w:r>
-      <w:r>
-        <w:rPr>
-          <w:lang w:val="ru-RU"/>
-        </w:rPr>
-        <w:t>, данные для подключения</w:t>
+        <w:t>с предустановленным образом, данные для подключения</w:t>
       </w:r>
       <w:r>
         <w:rPr>
@@ -816,8 +787,6 @@
         </w:rPr>
         <w:t xml:space="preserve">. Скрипт, который записывает данные в облако расположен в директории </w:t>
       </w:r>
-      <w:bookmarkStart w:id="0" w:name="_GoBack"/>
-      <w:bookmarkEnd w:id="0"/>
       <w:r>
         <w:rPr>
           <w:b/>
@@ -894,6 +863,747 @@
           <w:t>https://github.com/ivanlysogor/hse_greenhouse_lora/</w:t>
         </w:r>
       </w:hyperlink>
+    </w:p>
+    <w:p>
+      <w:pPr>
+        <w:ind w:firstLine="360"/>
+        <w:rPr>
+          <w:lang w:val="ru-RU"/>
+        </w:rPr>
+      </w:pPr>
+    </w:p>
+    <w:p>
+      <w:pPr>
+        <w:ind w:firstLine="360"/>
+        <w:rPr>
+          <w:lang w:val="ru-RU"/>
+        </w:rPr>
+      </w:pPr>
+      <w:r>
+        <w:rPr>
+          <w:b/>
+          <w:lang w:val="ru-RU"/>
+        </w:rPr>
+        <w:t>UPD</w:t>
+      </w:r>
+      <w:r>
+        <w:rPr>
+          <w:b/>
+          <w:lang w:val="ru-RU"/>
+        </w:rPr>
+        <w:t xml:space="preserve">: </w:t>
+      </w:r>
+      <w:r>
+        <w:rPr>
+          <w:lang w:val="ru-RU"/>
+        </w:rPr>
+        <w:t xml:space="preserve">Два комплекта </w:t>
+      </w:r>
+      <w:r>
+        <w:rPr>
+          <w:lang w:val="en-US"/>
+        </w:rPr>
+        <w:t>Raspberry</w:t>
+      </w:r>
+      <w:r>
+        <w:rPr>
+          <w:lang w:val="ru-RU"/>
+        </w:rPr>
+        <w:t xml:space="preserve">, </w:t>
+      </w:r>
+      <w:r>
+        <w:rPr>
+          <w:lang w:val="ru-RU"/>
+        </w:rPr>
+        <w:t xml:space="preserve">которые используются в лабораторных работах настроены следующим образом – они подключаются к </w:t>
+      </w:r>
+      <w:proofErr w:type="spellStart"/>
+      <w:r>
+        <w:rPr>
+          <w:lang w:val="ru-RU"/>
+        </w:rPr>
+        <w:t>WiFi</w:t>
+      </w:r>
+      <w:proofErr w:type="spellEnd"/>
+      <w:r>
+        <w:rPr>
+          <w:lang w:val="ru-RU"/>
+        </w:rPr>
+        <w:t xml:space="preserve"> сети 4G-WiFi моста </w:t>
+      </w:r>
+      <w:proofErr w:type="spellStart"/>
+      <w:r>
+        <w:rPr>
+          <w:lang w:val="ru-RU"/>
+        </w:rPr>
+        <w:t>Воскова</w:t>
+      </w:r>
+      <w:proofErr w:type="spellEnd"/>
+      <w:r>
+        <w:rPr>
+          <w:lang w:val="ru-RU"/>
+        </w:rPr>
+        <w:t xml:space="preserve"> Л.С. и на них настроены </w:t>
+      </w:r>
+      <w:r>
+        <w:rPr>
+          <w:lang w:val="en-US"/>
+        </w:rPr>
+        <w:t>IP</w:t>
+      </w:r>
+      <w:r>
+        <w:rPr>
+          <w:lang w:val="ru-RU"/>
+        </w:rPr>
+        <w:t xml:space="preserve"> </w:t>
+      </w:r>
+      <w:r>
+        <w:rPr>
+          <w:lang w:val="ru-RU"/>
+        </w:rPr>
+        <w:t xml:space="preserve">адреса на </w:t>
+      </w:r>
+      <w:proofErr w:type="spellStart"/>
+      <w:r>
+        <w:rPr>
+          <w:lang w:val="ru-RU"/>
+        </w:rPr>
+        <w:t>WiFi</w:t>
+      </w:r>
+      <w:proofErr w:type="spellEnd"/>
+      <w:r>
+        <w:rPr>
+          <w:lang w:val="ru-RU"/>
+        </w:rPr>
+        <w:t xml:space="preserve"> интерфейсах </w:t>
+      </w:r>
+      <w:r>
+        <w:rPr>
+          <w:b/>
+          <w:lang w:val="ru-RU"/>
+        </w:rPr>
+        <w:t>192.168.0.201</w:t>
+      </w:r>
+      <w:r>
+        <w:rPr>
+          <w:lang w:val="ru-RU"/>
+        </w:rPr>
+        <w:t xml:space="preserve"> (первый комплект)</w:t>
+      </w:r>
+      <w:r>
+        <w:rPr>
+          <w:lang w:val="ru-RU"/>
+        </w:rPr>
+        <w:t xml:space="preserve"> и </w:t>
+      </w:r>
+      <w:r>
+        <w:rPr>
+          <w:b/>
+          <w:lang w:val="ru-RU"/>
+        </w:rPr>
+        <w:t>192.168.0.202</w:t>
+      </w:r>
+      <w:r>
+        <w:rPr>
+          <w:lang w:val="ru-RU"/>
+        </w:rPr>
+        <w:t xml:space="preserve"> (второй комплект)</w:t>
+      </w:r>
+      <w:r>
+        <w:rPr>
+          <w:lang w:val="ru-RU"/>
+        </w:rPr>
+        <w:t xml:space="preserve">. </w:t>
+      </w:r>
+      <w:r>
+        <w:rPr>
+          <w:lang w:val="ru-RU"/>
+        </w:rPr>
+        <w:t xml:space="preserve">На </w:t>
+      </w:r>
+      <w:r>
+        <w:rPr>
+          <w:lang w:val="en-US"/>
+        </w:rPr>
+        <w:t>Ethernet</w:t>
+      </w:r>
+      <w:r>
+        <w:rPr>
+          <w:lang w:val="ru-RU"/>
+        </w:rPr>
+        <w:t xml:space="preserve"> </w:t>
+      </w:r>
+      <w:r>
+        <w:rPr>
+          <w:lang w:val="ru-RU"/>
+        </w:rPr>
+        <w:t>интерфейсе</w:t>
+      </w:r>
+      <w:r>
+        <w:rPr>
+          <w:lang w:val="ru-RU"/>
+        </w:rPr>
+        <w:t xml:space="preserve"> </w:t>
+      </w:r>
+      <w:r>
+        <w:rPr>
+          <w:lang w:val="en-US"/>
+        </w:rPr>
+        <w:t>IP</w:t>
+      </w:r>
+      <w:r>
+        <w:rPr>
+          <w:lang w:val="ru-RU"/>
+        </w:rPr>
+        <w:t xml:space="preserve"> </w:t>
+      </w:r>
+      <w:r>
+        <w:rPr>
+          <w:lang w:val="ru-RU"/>
+        </w:rPr>
+        <w:t xml:space="preserve">адрес получается по </w:t>
+      </w:r>
+      <w:r>
+        <w:rPr>
+          <w:lang w:val="en-US"/>
+        </w:rPr>
+        <w:t>DHCP</w:t>
+      </w:r>
+      <w:r>
+        <w:rPr>
+          <w:lang w:val="ru-RU"/>
+        </w:rPr>
+        <w:t xml:space="preserve">. </w:t>
+      </w:r>
+      <w:proofErr w:type="spellStart"/>
+      <w:r>
+        <w:rPr>
+          <w:b/>
+          <w:lang w:val="en-US"/>
+        </w:rPr>
+        <w:t>mqtt</w:t>
+      </w:r>
+      <w:proofErr w:type="spellEnd"/>
+      <w:r>
+        <w:rPr>
+          <w:b/>
+          <w:lang w:val="ru-RU"/>
+        </w:rPr>
+        <w:t>_</w:t>
+      </w:r>
+      <w:r>
+        <w:rPr>
+          <w:b/>
+          <w:lang w:val="en-US"/>
+        </w:rPr>
+        <w:t>proxy</w:t>
+      </w:r>
+      <w:r>
+        <w:rPr>
+          <w:b/>
+          <w:lang w:val="ru-RU"/>
+        </w:rPr>
+        <w:t>.</w:t>
+      </w:r>
+      <w:proofErr w:type="spellStart"/>
+      <w:r>
+        <w:rPr>
+          <w:b/>
+          <w:lang w:val="en-US"/>
+        </w:rPr>
+        <w:t>py</w:t>
+      </w:r>
+      <w:proofErr w:type="spellEnd"/>
+      <w:r>
+        <w:rPr>
+          <w:lang w:val="ru-RU"/>
+        </w:rPr>
+        <w:t xml:space="preserve"> </w:t>
+      </w:r>
+      <w:r>
+        <w:rPr>
+          <w:lang w:val="ru-RU"/>
+        </w:rPr>
+        <w:t xml:space="preserve">скрипт (расположен в каталоге </w:t>
+      </w:r>
+      <w:r>
+        <w:rPr>
+          <w:b/>
+          <w:lang w:val="ru-RU"/>
+        </w:rPr>
+        <w:t>/</w:t>
+      </w:r>
+      <w:r>
+        <w:rPr>
+          <w:b/>
+          <w:lang w:val="en-US"/>
+        </w:rPr>
+        <w:t>home</w:t>
+      </w:r>
+      <w:r>
+        <w:rPr>
+          <w:b/>
+          <w:lang w:val="ru-RU"/>
+        </w:rPr>
+        <w:t>/</w:t>
+      </w:r>
+      <w:r>
+        <w:rPr>
+          <w:b/>
+          <w:lang w:val="en-US"/>
+        </w:rPr>
+        <w:t>pi</w:t>
+      </w:r>
+      <w:r>
+        <w:rPr>
+          <w:b/>
+          <w:lang w:val="ru-RU"/>
+        </w:rPr>
+        <w:t>/</w:t>
+      </w:r>
+      <w:proofErr w:type="spellStart"/>
+      <w:r>
+        <w:rPr>
+          <w:b/>
+          <w:lang w:val="en-US"/>
+        </w:rPr>
+        <w:t>hse</w:t>
+      </w:r>
+      <w:proofErr w:type="spellEnd"/>
+      <w:r>
+        <w:rPr>
+          <w:b/>
+          <w:lang w:val="ru-RU"/>
+        </w:rPr>
+        <w:t>_</w:t>
+      </w:r>
+      <w:proofErr w:type="spellStart"/>
+      <w:r>
+        <w:rPr>
+          <w:b/>
+          <w:lang w:val="en-US"/>
+        </w:rPr>
+        <w:t>greehouse</w:t>
+      </w:r>
+      <w:proofErr w:type="spellEnd"/>
+      <w:r>
+        <w:rPr>
+          <w:b/>
+          <w:lang w:val="ru-RU"/>
+        </w:rPr>
+        <w:t>_</w:t>
+      </w:r>
+      <w:proofErr w:type="spellStart"/>
+      <w:r>
+        <w:rPr>
+          <w:b/>
+          <w:lang w:val="ru-RU"/>
+        </w:rPr>
+        <w:t>lora</w:t>
+      </w:r>
+      <w:proofErr w:type="spellEnd"/>
+      <w:r>
+        <w:rPr>
+          <w:lang w:val="ru-RU"/>
+        </w:rPr>
+        <w:t xml:space="preserve">) и демон </w:t>
+      </w:r>
+      <w:proofErr w:type="spellStart"/>
+      <w:r>
+        <w:rPr>
+          <w:lang w:val="en-US"/>
+        </w:rPr>
+        <w:t>mqtt</w:t>
+      </w:r>
+      <w:proofErr w:type="spellEnd"/>
+      <w:r>
+        <w:rPr>
+          <w:lang w:val="ru-RU"/>
+        </w:rPr>
+        <w:t xml:space="preserve"> </w:t>
+      </w:r>
+      <w:r>
+        <w:rPr>
+          <w:lang w:val="ru-RU"/>
+        </w:rPr>
+        <w:t xml:space="preserve">запускаются автоматически и передают данные в IBM </w:t>
+      </w:r>
+      <w:proofErr w:type="spellStart"/>
+      <w:r>
+        <w:rPr>
+          <w:lang w:val="ru-RU"/>
+        </w:rPr>
+        <w:t>Bluemix</w:t>
+      </w:r>
+      <w:proofErr w:type="spellEnd"/>
+      <w:r>
+        <w:rPr>
+          <w:lang w:val="ru-RU"/>
+        </w:rPr>
+        <w:t xml:space="preserve"> с датчиков </w:t>
+      </w:r>
+      <w:r>
+        <w:rPr>
+          <w:b/>
+          <w:lang w:val="ru-RU"/>
+        </w:rPr>
+        <w:t>bme280</w:t>
+      </w:r>
+      <w:r>
+        <w:rPr>
+          <w:lang w:val="ru-RU"/>
+        </w:rPr>
+        <w:t xml:space="preserve"> (температура, влажность и давление) и </w:t>
+      </w:r>
+      <w:r>
+        <w:rPr>
+          <w:b/>
+          <w:lang w:val="en-US"/>
+        </w:rPr>
+        <w:t>opt</w:t>
+      </w:r>
+      <w:r>
+        <w:rPr>
+          <w:b/>
+          <w:lang w:val="ru-RU"/>
+        </w:rPr>
+        <w:t xml:space="preserve">3001 </w:t>
+      </w:r>
+      <w:r>
+        <w:rPr>
+          <w:lang w:val="ru-RU"/>
+        </w:rPr>
+        <w:t>(</w:t>
+      </w:r>
+      <w:r>
+        <w:rPr>
+          <w:lang w:val="ru-RU"/>
+        </w:rPr>
+        <w:t xml:space="preserve">освещенность). Данные для подключения к </w:t>
+      </w:r>
+      <w:r>
+        <w:rPr>
+          <w:lang w:val="en-US"/>
+        </w:rPr>
+        <w:t>IBM</w:t>
+      </w:r>
+      <w:r>
+        <w:rPr>
+          <w:lang w:val="ru-RU"/>
+        </w:rPr>
+        <w:t xml:space="preserve"> </w:t>
+      </w:r>
+      <w:proofErr w:type="spellStart"/>
+      <w:r>
+        <w:rPr>
+          <w:lang w:val="en-US"/>
+        </w:rPr>
+        <w:t>Bluemix</w:t>
+      </w:r>
+      <w:proofErr w:type="spellEnd"/>
+      <w:r>
+        <w:rPr>
+          <w:lang w:val="ru-RU"/>
+        </w:rPr>
+        <w:t xml:space="preserve"> </w:t>
+      </w:r>
+      <w:r>
+        <w:rPr>
+          <w:lang w:val="ru-RU"/>
+        </w:rPr>
+        <w:t>содержатся в скрипте.</w:t>
+      </w:r>
+      <w:r>
+        <w:rPr>
+          <w:lang w:val="ru-RU"/>
+        </w:rPr>
+        <w:t xml:space="preserve"> Данные оправляются в формате </w:t>
+      </w:r>
+      <w:r>
+        <w:rPr>
+          <w:lang w:val="en-US"/>
+        </w:rPr>
+        <w:t>JSON</w:t>
+      </w:r>
+      <w:r>
+        <w:rPr>
+          <w:lang w:val="ru-RU"/>
+        </w:rPr>
+        <w:t xml:space="preserve"> </w:t>
+      </w:r>
+      <w:r>
+        <w:rPr>
+          <w:lang w:val="ru-RU"/>
+        </w:rPr>
+        <w:t xml:space="preserve">в виде </w:t>
+      </w:r>
+      <w:proofErr w:type="gramStart"/>
+      <w:r>
+        <w:rPr>
+          <w:lang w:val="ru-RU"/>
+        </w:rPr>
+        <w:t>“{</w:t>
+      </w:r>
+      <w:proofErr w:type="gramEnd"/>
+      <w:r>
+        <w:rPr>
+          <w:lang w:val="en-US"/>
+        </w:rPr>
+        <w:t>temperature</w:t>
+      </w:r>
+      <w:r>
+        <w:rPr>
+          <w:lang w:val="ru-RU"/>
+        </w:rPr>
+        <w:t xml:space="preserve">: </w:t>
+      </w:r>
+      <w:r>
+        <w:rPr>
+          <w:lang w:val="en-US"/>
+        </w:rPr>
+        <w:t>float</w:t>
+      </w:r>
+      <w:r>
+        <w:rPr>
+          <w:lang w:val="ru-RU"/>
+        </w:rPr>
+        <w:t xml:space="preserve">, </w:t>
+      </w:r>
+      <w:r>
+        <w:rPr>
+          <w:lang w:val="en-US"/>
+        </w:rPr>
+        <w:t>humidity</w:t>
+      </w:r>
+      <w:r>
+        <w:rPr>
+          <w:lang w:val="ru-RU"/>
+        </w:rPr>
+        <w:t xml:space="preserve">: </w:t>
+      </w:r>
+      <w:r>
+        <w:rPr>
+          <w:lang w:val="en-US"/>
+        </w:rPr>
+        <w:t>float</w:t>
+      </w:r>
+      <w:r>
+        <w:rPr>
+          <w:lang w:val="ru-RU"/>
+        </w:rPr>
+        <w:t xml:space="preserve">, </w:t>
+      </w:r>
+      <w:r>
+        <w:rPr>
+          <w:lang w:val="en-US"/>
+        </w:rPr>
+        <w:t>pressure</w:t>
+      </w:r>
+      <w:r>
+        <w:rPr>
+          <w:lang w:val="ru-RU"/>
+        </w:rPr>
+        <w:t>:</w:t>
+      </w:r>
+      <w:r>
+        <w:rPr>
+          <w:lang w:val="en-US"/>
+        </w:rPr>
+        <w:t>float</w:t>
+      </w:r>
+      <w:r>
+        <w:rPr>
+          <w:lang w:val="ru-RU"/>
+        </w:rPr>
+        <w:t xml:space="preserve">, </w:t>
+      </w:r>
+      <w:proofErr w:type="spellStart"/>
+      <w:r>
+        <w:rPr>
+          <w:lang w:val="en-US"/>
+        </w:rPr>
+        <w:t>luminocity</w:t>
+      </w:r>
+      <w:proofErr w:type="spellEnd"/>
+      <w:r>
+        <w:rPr>
+          <w:lang w:val="ru-RU"/>
+        </w:rPr>
+        <w:t xml:space="preserve">: </w:t>
+      </w:r>
+      <w:r>
+        <w:rPr>
+          <w:lang w:val="en-US"/>
+        </w:rPr>
+        <w:t>float</w:t>
+      </w:r>
+      <w:r>
+        <w:rPr>
+          <w:lang w:val="ru-RU"/>
+        </w:rPr>
+        <w:t>}“</w:t>
+      </w:r>
+      <w:r>
+        <w:rPr>
+          <w:lang w:val="ru-RU"/>
+        </w:rPr>
+        <w:t>.</w:t>
+      </w:r>
+    </w:p>
+    <w:p>
+      <w:pPr>
+        <w:ind w:firstLine="360"/>
+        <w:rPr>
+          <w:lang w:val="ru-RU"/>
+        </w:rPr>
+      </w:pPr>
+    </w:p>
+    <w:p>
+      <w:pPr>
+        <w:ind w:firstLine="360"/>
+        <w:rPr>
+          <w:b/>
+          <w:lang w:val="ru-RU"/>
+        </w:rPr>
+      </w:pPr>
+      <w:r>
+        <w:rPr>
+          <w:lang w:val="en-US"/>
+        </w:rPr>
+        <w:t>SSID</w:t>
+      </w:r>
+      <w:r>
+        <w:rPr>
+          <w:lang w:val="ru-RU"/>
+        </w:rPr>
+        <w:t xml:space="preserve"> </w:t>
+      </w:r>
+      <w:r>
+        <w:rPr>
+          <w:lang w:val="ru-RU"/>
+        </w:rPr>
+        <w:t>4</w:t>
+      </w:r>
+      <w:r>
+        <w:rPr>
+          <w:lang w:val="en-US"/>
+        </w:rPr>
+        <w:t>G</w:t>
+      </w:r>
+      <w:r>
+        <w:rPr>
+          <w:lang w:val="ru-RU"/>
+        </w:rPr>
+        <w:t xml:space="preserve"> модема – «</w:t>
+      </w:r>
+      <w:proofErr w:type="spellStart"/>
+      <w:r>
+        <w:rPr>
+          <w:b/>
+          <w:lang w:val="en-US"/>
+        </w:rPr>
+        <w:t>MegaFonMR</w:t>
+      </w:r>
+      <w:proofErr w:type="spellEnd"/>
+      <w:r>
+        <w:rPr>
+          <w:b/>
+          <w:lang w:val="ru-RU"/>
+        </w:rPr>
+        <w:t>150-2-</w:t>
+      </w:r>
+      <w:r>
+        <w:rPr>
+          <w:b/>
+          <w:lang w:val="en-US"/>
+        </w:rPr>
+        <w:t>B</w:t>
+      </w:r>
+      <w:r>
+        <w:rPr>
+          <w:b/>
+          <w:lang w:val="ru-RU"/>
+        </w:rPr>
+        <w:t>814</w:t>
+      </w:r>
+      <w:r>
+        <w:rPr>
+          <w:b/>
+          <w:lang w:val="en-US"/>
+        </w:rPr>
+        <w:t>DE</w:t>
+      </w:r>
+      <w:r>
+        <w:rPr>
+          <w:lang w:val="ru-RU"/>
+        </w:rPr>
+        <w:t>»</w:t>
+      </w:r>
+      <w:r>
+        <w:rPr>
+          <w:lang w:val="ru-RU"/>
+        </w:rPr>
+        <w:t xml:space="preserve">, </w:t>
+      </w:r>
+      <w:r>
+        <w:rPr>
+          <w:lang w:val="ru-RU"/>
+        </w:rPr>
+        <w:t>пароль – «</w:t>
+      </w:r>
+      <w:r>
+        <w:rPr>
+          <w:b/>
+          <w:lang w:val="en-US"/>
+        </w:rPr>
+        <w:t>JA</w:t>
+      </w:r>
+      <w:r>
+        <w:rPr>
+          <w:b/>
+          <w:lang w:val="ru-RU"/>
+        </w:rPr>
+        <w:t>7</w:t>
+      </w:r>
+      <w:r>
+        <w:rPr>
+          <w:b/>
+          <w:lang w:val="en-US"/>
+        </w:rPr>
+        <w:t>GMC</w:t>
+      </w:r>
+      <w:r>
+        <w:rPr>
+          <w:b/>
+          <w:lang w:val="ru-RU"/>
+        </w:rPr>
+        <w:t>84</w:t>
+      </w:r>
+      <w:r>
+        <w:rPr>
+          <w:b/>
+          <w:lang w:val="en-US"/>
+        </w:rPr>
+        <w:t>AG</w:t>
+      </w:r>
+      <w:r>
+        <w:rPr>
+          <w:lang w:val="ru-RU"/>
+        </w:rPr>
+        <w:t>»</w:t>
+      </w:r>
+      <w:r>
+        <w:rPr>
+          <w:lang w:val="ru-RU"/>
+        </w:rPr>
+        <w:t xml:space="preserve"> (</w:t>
+      </w:r>
+      <w:r>
+        <w:rPr>
+          <w:lang w:val="ru-RU"/>
+        </w:rPr>
+        <w:t>написаны на модеме снизу).</w:t>
+      </w:r>
     </w:p>
     <w:p>
       <w:pPr>
@@ -950,7 +1660,15 @@
         <w:rPr>
           <w:lang w:val="ru-RU"/>
         </w:rPr>
-        <w:t xml:space="preserve">) Необходимо выполнить первичную установку </w:t>
+        <w:t>) Необходимо выполнить первичную уст</w:t>
+      </w:r>
+      <w:bookmarkStart w:id="0" w:name="_GoBack"/>
+      <w:bookmarkEnd w:id="0"/>
+      <w:r>
+        <w:rPr>
+          <w:lang w:val="ru-RU"/>
+        </w:rPr>
+        <w:t xml:space="preserve">ановку </w:t>
       </w:r>
       <w:r>
         <w:rPr>
@@ -1675,6 +2393,7 @@
         <w:rPr>
           <w:lang w:val="ru-RU"/>
         </w:rPr>
+        <w:lastRenderedPageBreak/>
         <w:t xml:space="preserve">Подключить </w:t>
       </w:r>
       <w:r>
@@ -2284,7 +3003,6 @@
           <w:noProof/>
           <w:lang w:eastAsia="en-GB"/>
         </w:rPr>
-        <w:lastRenderedPageBreak/>
         <w:drawing>
           <wp:inline distT="0" distB="0" distL="0" distR="0" wp14:anchorId="0AAE8129" wp14:editId="2BE29052">
             <wp:extent cx="4618479" cy="3418040"/>
@@ -3222,19 +3940,7 @@
         <w:rPr>
           <w:lang w:val="ru-RU"/>
         </w:rPr>
-        <w:t xml:space="preserve"> </w:t>
-      </w:r>
-      <w:r>
-        <w:rPr>
-          <w:lang w:val="ru-RU"/>
-        </w:rPr>
-        <w:t>Jinja2</w:t>
-      </w:r>
-      <w:r>
-        <w:rPr>
-          <w:lang w:val="ru-RU"/>
-        </w:rPr>
-        <w:t>”</w:t>
+        <w:t xml:space="preserve"> Jinja2”</w:t>
       </w:r>
       <w:r>
         <w:rPr>
@@ -3701,27 +4407,19 @@
         <w:rPr>
           <w:lang w:val="ru-RU"/>
         </w:rPr>
-        <w:t xml:space="preserve">” и активировать необходимые датчики </w:t>
-      </w:r>
-      <w:proofErr w:type="spellStart"/>
-      <w:r>
-        <w:rPr>
-          <w:lang w:val="ru-RU"/>
-        </w:rPr>
-        <w:t>командам</w:t>
-      </w:r>
-      <w:r>
-        <w:rPr>
-          <w:lang w:val="ru-RU"/>
-        </w:rPr>
-        <w:t>ой</w:t>
-      </w:r>
-      <w:proofErr w:type="spellEnd"/>
-      <w:r>
-        <w:rPr>
-          <w:lang w:val="ru-RU"/>
-        </w:rPr>
-        <w:t xml:space="preserve"> </w:t>
+        <w:t>” и активиро</w:t>
+      </w:r>
+      <w:r>
+        <w:rPr>
+          <w:lang w:val="ru-RU"/>
+        </w:rPr>
+        <w:t>вать необходимые датчики команд</w:t>
+      </w:r>
+      <w:r>
+        <w:rPr>
+          <w:lang w:val="ru-RU"/>
+        </w:rPr>
+        <w:t xml:space="preserve">ой </w:t>
       </w:r>
       <w:r>
         <w:rPr>
@@ -4428,6 +5126,7 @@
     <w:lsdException w:name="HTML Sample" w:semiHidden="1" w:unhideWhenUsed="1"/>
     <w:lsdException w:name="HTML Typewriter" w:semiHidden="1" w:unhideWhenUsed="1"/>
     <w:lsdException w:name="HTML Variable" w:semiHidden="1" w:unhideWhenUsed="1"/>
+    <w:lsdException w:name="Normal Table" w:semiHidden="1" w:unhideWhenUsed="1"/>
     <w:lsdException w:name="annotation subject" w:semiHidden="1" w:unhideWhenUsed="1"/>
     <w:lsdException w:name="No List" w:semiHidden="1" w:unhideWhenUsed="1"/>
     <w:lsdException w:name="Outline List 1" w:semiHidden="1" w:unhideWhenUsed="1"/>
@@ -4473,9 +5172,11 @@
     <w:lsdException w:name="Table Subtle 1" w:semiHidden="1" w:unhideWhenUsed="1"/>
     <w:lsdException w:name="Table Subtle 2" w:semiHidden="1" w:unhideWhenUsed="1"/>
     <w:lsdException w:name="Table Web 1" w:semiHidden="1" w:unhideWhenUsed="1"/>
+    <w:lsdException w:name="Table Web 2" w:semiHidden="1" w:unhideWhenUsed="1"/>
     <w:lsdException w:name="Table Web 3" w:semiHidden="1" w:unhideWhenUsed="1"/>
     <w:lsdException w:name="Balloon Text" w:semiHidden="1" w:unhideWhenUsed="1"/>
     <w:lsdException w:name="Table Grid" w:uiPriority="39"/>
+    <w:lsdException w:name="Table Theme" w:semiHidden="1" w:unhideWhenUsed="1"/>
     <w:lsdException w:name="Note Level 1" w:semiHidden="1" w:unhideWhenUsed="1"/>
     <w:lsdException w:name="Note Level 2" w:semiHidden="1" w:unhideWhenUsed="1"/>
     <w:lsdException w:name="Note Level 3" w:semiHidden="1" w:unhideWhenUsed="1"/>

</xml_diff>